<commit_message>
Switches Module and HW Kicad (Yahir)
</commit_message>
<xml_diff>
--- a/Lab03.docx
+++ b/Lab03.docx
@@ -1616,16 +1616,7 @@
         </w:rPr>
       </w:pPr>
       <w:r>
-        <w:t>Valvano Section 3.</w:t>
-      </w:r>
-      <w:r>
-        <w:t>3</w:t>
-      </w:r>
-      <w:r>
-        <w:t xml:space="preserve"> on </w:t>
-      </w:r>
-      <w:r>
-        <w:t>software style</w:t>
+        <w:t>Valvano Section 3.3 on software style</w:t>
       </w:r>
     </w:p>
     <w:p>
@@ -2381,18 +2372,7 @@
         <w:t xml:space="preserve">. For Labs 3, 4 and 5 you will be given a requirements document. Your TA is your client or customer. A grade of B can be achieved by satisfying these minimum specifications. To achieve higher grades, you are expected to expand sections 2.1 and 2.5 </w:t>
       </w:r>
       <w:r>
-        <w:t xml:space="preserve">of the </w:t>
-      </w:r>
-      <w:r>
-        <w:t xml:space="preserve">requirements </w:t>
-      </w:r>
-      <w:proofErr w:type="gramStart"/>
-      <w:r>
-        <w:t>document</w:t>
-      </w:r>
-      <w:proofErr w:type="gramEnd"/>
-      <w:r>
-        <w:t xml:space="preserve"> </w:t>
+        <w:t xml:space="preserve">of the requirements document </w:t>
       </w:r>
       <w:r>
         <w:t xml:space="preserve">describing what your system will do. You are free to make any changes to this </w:t>
@@ -2499,10 +2479,7 @@
         <w:t xml:space="preserve"> </w:t>
       </w:r>
       <w:r>
-        <w:t>in</w:t>
-      </w:r>
-      <w:r>
-        <w:t xml:space="preserve"> the</w:t>
+        <w:t>in the</w:t>
       </w:r>
       <w:r>
         <w:rPr>
@@ -3186,19 +3163,7 @@
         <w:rPr>
           <w:iCs/>
         </w:rPr>
-        <w:t xml:space="preserve"> show scope traces at the drain pin of the MOSFET, which is connected to one side of the speaker. T</w:t>
-      </w:r>
-      <w:r>
-        <w:rPr>
-          <w:iCs/>
-        </w:rPr>
-        <w:t>he other speaker pin is +3.3V</w:t>
-      </w:r>
-      <w:r>
-        <w:rPr>
-          <w:iCs/>
-        </w:rPr>
-        <w:t xml:space="preserve">. </w:t>
+        <w:t xml:space="preserve"> show scope traces at the drain pin of the MOSFET, which is connected to one side of the speaker. The other speaker pin is +3.3V. </w:t>
       </w:r>
       <w:r>
         <w:rPr>

</xml_diff>